<commit_message>
Altered a doc and added a doc about world mechanics
</commit_message>
<xml_diff>
--- a/Design/Zecharabra_Mechanics.docx
+++ b/Design/Zecharabra_Mechanics.docx
@@ -3,6 +3,24 @@
 <w:document xmlns:wpc="http://schemas.microsoft.com/office/word/2010/wordprocessingCanvas" xmlns:mo="http://schemas.microsoft.com/office/mac/office/2008/main" xmlns:mc="http://schemas.openxmlformats.org/markup-compatibility/2006" xmlns:mv="urn:schemas-microsoft-com:mac:vml" xmlns:o="urn:schemas-microsoft-com:office:office" xmlns:r="http://schemas.openxmlformats.org/officeDocument/2006/relationships" xmlns:m="http://schemas.openxmlformats.org/officeDocument/2006/math" xmlns:v="urn:schemas-microsoft-com:vml" xmlns:wp14="http://schemas.microsoft.com/office/word/2010/wordprocessingDrawing" xmlns:wp="http://schemas.openxmlformats.org/drawingml/2006/wordprocessingDrawing" xmlns:w10="urn:schemas-microsoft-com:office:word" xmlns:w="http://schemas.openxmlformats.org/wordprocessingml/2006/main" xmlns:w14="http://schemas.microsoft.com/office/word/2010/wordml" xmlns:wpg="http://schemas.microsoft.com/office/word/2010/wordprocessingGroup" xmlns:wpi="http://schemas.microsoft.com/office/word/2010/wordprocessingInk" xmlns:wne="http://schemas.microsoft.com/office/word/2006/wordml" xmlns:wps="http://schemas.microsoft.com/office/word/2010/wordprocessingShape" mc:Ignorable="w14 wp14">
   <w:body>
     <w:p>
+      <w:pPr>
+        <w:rPr>
+          <w:b/>
+          <w:i/>
+          <w:u w:val="single"/>
+        </w:rPr>
+      </w:pPr>
+      <w:r>
+        <w:rPr>
+          <w:b/>
+          <w:i/>
+          <w:u w:val="single"/>
+        </w:rPr>
+        <w:t>Combat</w:t>
+      </w:r>
+    </w:p>
+    <w:p/>
+    <w:p>
       <w:r>
         <w:t>Battle mechanics</w:t>
       </w:r>
@@ -325,13 +343,13 @@
     <w:p/>
     <w:p>
       <w:r>
+        <w:lastRenderedPageBreak/>
         <w:t xml:space="preserve">Stats- </w:t>
       </w:r>
     </w:p>
     <w:p/>
     <w:p>
       <w:r>
-        <w:lastRenderedPageBreak/>
         <w:t xml:space="preserve">Main Character (other party members will have stats </w:t>
       </w:r>
       <w:proofErr w:type="spellStart"/>
@@ -414,7 +432,15 @@
           <w:i/>
           <w:u w:val="single"/>
         </w:rPr>
-        <w:t>Auto Changes once every 10 levels</w:t>
+        <w:t>Auto Changes once every 25</w:t>
+      </w:r>
+      <w:r>
+        <w:rPr>
+          <w:b/>
+          <w:i/>
+          <w:u w:val="single"/>
+        </w:rPr>
+        <w:t xml:space="preserve"> levels</w:t>
       </w:r>
     </w:p>
     <w:p>
@@ -495,7 +521,15 @@
           <w:i/>
           <w:u w:val="single"/>
         </w:rPr>
-        <w:t>Auto Changes once every 10 levels</w:t>
+        <w:t>Auto Changes once every 25</w:t>
+      </w:r>
+      <w:r>
+        <w:rPr>
+          <w:b/>
+          <w:i/>
+          <w:u w:val="single"/>
+        </w:rPr>
+        <w:t xml:space="preserve"> levels</w:t>
       </w:r>
     </w:p>
     <w:p>
@@ -584,7 +618,15 @@
           <w:i/>
           <w:u w:val="single"/>
         </w:rPr>
-        <w:t>Auto Changes once every 10 levels</w:t>
+        <w:t>Auto Changes once every 25</w:t>
+      </w:r>
+      <w:r>
+        <w:rPr>
+          <w:b/>
+          <w:i/>
+          <w:u w:val="single"/>
+        </w:rPr>
+        <w:t xml:space="preserve"> levels</w:t>
       </w:r>
     </w:p>
     <w:p>
@@ -626,8 +668,6 @@
       <w:r>
         <w:t xml:space="preserve"> as well as scripted leveling</w:t>
       </w:r>
-      <w:bookmarkStart w:id="0" w:name="_GoBack"/>
-      <w:bookmarkEnd w:id="0"/>
       <w:r>
         <w:t xml:space="preserve"> </w:t>
       </w:r>
@@ -656,7 +696,7 @@
         <w:t>Ever</w:t>
       </w:r>
       <w:r>
-        <w:t>y enemy you kill will give you 2</w:t>
+        <w:t>y enemy you kill will give you 10</w:t>
       </w:r>
       <w:r>
         <w:t xml:space="preserve">0 </w:t>
@@ -670,7 +710,13 @@
         <w:t xml:space="preserve">. </w:t>
       </w:r>
       <w:r>
-        <w:t>Every mini-boss you get 150 and every major boss you get 3</w:t>
+        <w:t>E</w:t>
+      </w:r>
+      <w:r>
+        <w:t>very mini-boss you get 20</w:t>
+      </w:r>
+      <w:r>
+        <w:t>0 and every major boss you get 3</w:t>
       </w:r>
       <w:r>
         <w:t>00</w:t>
@@ -678,7 +724,19 @@
     </w:p>
     <w:p>
       <w:r>
-        <w:t xml:space="preserve">Y=50x+50 </w:t>
+        <w:t>Y=50</w:t>
+      </w:r>
+      <w:r>
+        <w:t>0</w:t>
+      </w:r>
+      <w:r>
+        <w:t>x+50</w:t>
+      </w:r>
+      <w:r>
+        <w:t>0</w:t>
+      </w:r>
+      <w:r>
+        <w:t xml:space="preserve"> </w:t>
       </w:r>
     </w:p>
     <w:p>
@@ -745,6 +803,9 @@
             <w:r>
               <w:t>100</w:t>
             </w:r>
+            <w:r>
+              <w:t>0</w:t>
+            </w:r>
           </w:p>
         </w:tc>
       </w:tr>
@@ -767,6 +828,9 @@
             <w:r>
               <w:t>150</w:t>
             </w:r>
+            <w:r>
+              <w:t>0</w:t>
+            </w:r>
           </w:p>
         </w:tc>
       </w:tr>
@@ -789,6 +853,9 @@
             <w:r>
               <w:t>200</w:t>
             </w:r>
+            <w:r>
+              <w:t>0</w:t>
+            </w:r>
           </w:p>
         </w:tc>
       </w:tr>
@@ -811,6 +878,9 @@
             <w:r>
               <w:t>250</w:t>
             </w:r>
+            <w:r>
+              <w:t>0</w:t>
+            </w:r>
           </w:p>
         </w:tc>
       </w:tr>
@@ -833,6 +903,9 @@
             <w:r>
               <w:t>300</w:t>
             </w:r>
+            <w:r>
+              <w:t>0</w:t>
+            </w:r>
           </w:p>
         </w:tc>
       </w:tr>
@@ -855,6 +928,9 @@
             <w:r>
               <w:t>350</w:t>
             </w:r>
+            <w:r>
+              <w:t>0</w:t>
+            </w:r>
           </w:p>
         </w:tc>
       </w:tr>
@@ -877,6 +953,9 @@
             <w:r>
               <w:t>400</w:t>
             </w:r>
+            <w:r>
+              <w:t>0</w:t>
+            </w:r>
           </w:p>
         </w:tc>
       </w:tr>
@@ -899,6 +978,9 @@
             <w:r>
               <w:t>450</w:t>
             </w:r>
+            <w:r>
+              <w:t>0</w:t>
+            </w:r>
           </w:p>
         </w:tc>
       </w:tr>
@@ -921,6 +1003,9 @@
             <w:r>
               <w:t>3800</w:t>
             </w:r>
+            <w:r>
+              <w:t>0</w:t>
+            </w:r>
           </w:p>
         </w:tc>
       </w:tr>
@@ -943,6 +1028,9 @@
             <w:r>
               <w:t>5000</w:t>
             </w:r>
+            <w:r>
+              <w:t>0</w:t>
+            </w:r>
           </w:p>
         </w:tc>
       </w:tr>
@@ -1070,6 +1158,13 @@
           <w:color w:val="333333"/>
         </w:rPr>
       </w:pPr>
+      <w:r>
+        <w:rPr>
+          <w:rFonts w:ascii="Lucida Grande" w:eastAsia="Times New Roman" w:hAnsi="Lucida Grande" w:cs="Lucida Grande"/>
+          <w:color w:val="333333"/>
+        </w:rPr>
+        <w:t>Afflicted damage is altered by strength weakness system</w:t>
+      </w:r>
     </w:p>
     <w:p>
       <w:pPr>
@@ -1080,22 +1175,8 @@
           <w:color w:val="333333"/>
         </w:rPr>
       </w:pPr>
-      <w:proofErr w:type="gramStart"/>
-      <w:r>
-        <w:rPr>
-          <w:rFonts w:ascii="Lucida Grande" w:eastAsia="Times New Roman" w:hAnsi="Lucida Grande" w:cs="Lucida Grande"/>
-          <w:color w:val="333333"/>
-        </w:rPr>
-        <w:t>the</w:t>
-      </w:r>
-      <w:proofErr w:type="gramEnd"/>
-      <w:r>
-        <w:rPr>
-          <w:rFonts w:ascii="Lucida Grande" w:eastAsia="Times New Roman" w:hAnsi="Lucida Grande" w:cs="Lucida Grande"/>
-          <w:color w:val="333333"/>
-        </w:rPr>
-        <w:t xml:space="preserve"> level up system is a place holder for now</w:t>
-      </w:r>
+      <w:bookmarkStart w:id="0" w:name="_GoBack"/>
+      <w:bookmarkEnd w:id="0"/>
     </w:p>
     <w:p>
       <w:pPr>
@@ -1106,22 +1187,6 @@
           <w:color w:val="333333"/>
         </w:rPr>
       </w:pPr>
-      <w:proofErr w:type="gramStart"/>
-      <w:r>
-        <w:rPr>
-          <w:rFonts w:ascii="Lucida Grande" w:eastAsia="Times New Roman" w:hAnsi="Lucida Grande" w:cs="Lucida Grande"/>
-          <w:color w:val="333333"/>
-        </w:rPr>
-        <w:t>its</w:t>
-      </w:r>
-      <w:proofErr w:type="gramEnd"/>
-      <w:r>
-        <w:rPr>
-          <w:rFonts w:ascii="Lucida Grande" w:eastAsia="Times New Roman" w:hAnsi="Lucida Grande" w:cs="Lucida Grande"/>
-          <w:color w:val="333333"/>
-        </w:rPr>
-        <w:t xml:space="preserve"> viable</w:t>
-      </w:r>
     </w:p>
     <w:p>
       <w:pPr>
@@ -1138,15 +1203,15 @@
           <w:rFonts w:ascii="Lucida Grande" w:eastAsia="Times New Roman" w:hAnsi="Lucida Grande" w:cs="Lucida Grande"/>
           <w:color w:val="333333"/>
         </w:rPr>
-        <w:t>but</w:t>
-      </w:r>
-      <w:proofErr w:type="gramEnd"/>
-      <w:r>
-        <w:rPr>
-          <w:rFonts w:ascii="Lucida Grande" w:eastAsia="Times New Roman" w:hAnsi="Lucida Grande" w:cs="Lucida Grande"/>
-          <w:color w:val="333333"/>
-        </w:rPr>
-        <w:t xml:space="preserve"> will need some altering later</w:t>
+        <w:t>the</w:t>
+      </w:r>
+      <w:proofErr w:type="gramEnd"/>
+      <w:r>
+        <w:rPr>
+          <w:rFonts w:ascii="Lucida Grande" w:eastAsia="Times New Roman" w:hAnsi="Lucida Grande" w:cs="Lucida Grande"/>
+          <w:color w:val="333333"/>
+        </w:rPr>
+        <w:t xml:space="preserve"> level up system is a place holder for now</w:t>
       </w:r>
     </w:p>
     <w:p>
@@ -1164,31 +1229,15 @@
           <w:rFonts w:ascii="Lucida Grande" w:eastAsia="Times New Roman" w:hAnsi="Lucida Grande" w:cs="Lucida Grande"/>
           <w:color w:val="333333"/>
         </w:rPr>
-        <w:t>the</w:t>
-      </w:r>
-      <w:proofErr w:type="gramEnd"/>
-      <w:r>
-        <w:rPr>
-          <w:rFonts w:ascii="Lucida Grande" w:eastAsia="Times New Roman" w:hAnsi="Lucida Grande" w:cs="Lucida Grande"/>
-          <w:color w:val="333333"/>
-        </w:rPr>
-        <w:t xml:space="preserve"> </w:t>
-      </w:r>
-      <w:proofErr w:type="spellStart"/>
-      <w:r>
-        <w:rPr>
-          <w:rFonts w:ascii="Lucida Grande" w:eastAsia="Times New Roman" w:hAnsi="Lucida Grande" w:cs="Lucida Grande"/>
-          <w:color w:val="333333"/>
-        </w:rPr>
-        <w:t>Tn</w:t>
-      </w:r>
-      <w:proofErr w:type="spellEnd"/>
-      <w:r>
-        <w:rPr>
-          <w:rFonts w:ascii="Lucida Grande" w:eastAsia="Times New Roman" w:hAnsi="Lucida Grande" w:cs="Lucida Grande"/>
-          <w:color w:val="333333"/>
-        </w:rPr>
-        <w:t xml:space="preserve"> decrease every 10 levels is getting changed</w:t>
+        <w:t>its</w:t>
+      </w:r>
+      <w:proofErr w:type="gramEnd"/>
+      <w:r>
+        <w:rPr>
+          <w:rFonts w:ascii="Lucida Grande" w:eastAsia="Times New Roman" w:hAnsi="Lucida Grande" w:cs="Lucida Grande"/>
+          <w:color w:val="333333"/>
+        </w:rPr>
+        <w:t xml:space="preserve"> viable</w:t>
       </w:r>
     </w:p>
     <w:p>
@@ -1206,31 +1255,15 @@
           <w:rFonts w:ascii="Lucida Grande" w:eastAsia="Times New Roman" w:hAnsi="Lucida Grande" w:cs="Lucida Grande"/>
           <w:color w:val="333333"/>
         </w:rPr>
-        <w:t>because</w:t>
-      </w:r>
-      <w:proofErr w:type="gramEnd"/>
-      <w:r>
-        <w:rPr>
-          <w:rFonts w:ascii="Lucida Grande" w:eastAsia="Times New Roman" w:hAnsi="Lucida Grande" w:cs="Lucida Grande"/>
-          <w:color w:val="333333"/>
-        </w:rPr>
-        <w:t xml:space="preserve"> by the time you reach level 100 you will be at TN - (-3) and </w:t>
-      </w:r>
-      <w:proofErr w:type="spellStart"/>
-      <w:r>
-        <w:rPr>
-          <w:rFonts w:ascii="Lucida Grande" w:eastAsia="Times New Roman" w:hAnsi="Lucida Grande" w:cs="Lucida Grande"/>
-          <w:color w:val="333333"/>
-        </w:rPr>
-        <w:t>thats</w:t>
-      </w:r>
-      <w:proofErr w:type="spellEnd"/>
-      <w:r>
-        <w:rPr>
-          <w:rFonts w:ascii="Lucida Grande" w:eastAsia="Times New Roman" w:hAnsi="Lucida Grande" w:cs="Lucida Grande"/>
-          <w:color w:val="333333"/>
-        </w:rPr>
-        <w:t xml:space="preserve"> not a thing</w:t>
+        <w:t>but</w:t>
+      </w:r>
+      <w:proofErr w:type="gramEnd"/>
+      <w:r>
+        <w:rPr>
+          <w:rFonts w:ascii="Lucida Grande" w:eastAsia="Times New Roman" w:hAnsi="Lucida Grande" w:cs="Lucida Grande"/>
+          <w:color w:val="333333"/>
+        </w:rPr>
+        <w:t xml:space="preserve"> will need some altering later</w:t>
       </w:r>
     </w:p>
     <w:p>
@@ -1264,7 +1297,7 @@
           <w:rFonts w:ascii="Lucida Grande" w:eastAsia="Times New Roman" w:hAnsi="Lucida Grande" w:cs="Lucida Grande"/>
           <w:color w:val="333333"/>
         </w:rPr>
-        <w:t>enemys</w:t>
+        <w:t>Tn</w:t>
       </w:r>
       <w:proofErr w:type="spellEnd"/>
       <w:r>
@@ -1272,7 +1305,7 @@
           <w:rFonts w:ascii="Lucida Grande" w:eastAsia="Times New Roman" w:hAnsi="Lucida Grande" w:cs="Lucida Grande"/>
           <w:color w:val="333333"/>
         </w:rPr>
-        <w:t xml:space="preserve"> are really goddamn tough</w:t>
+        <w:t xml:space="preserve"> decrease every 10 levels is getting changed</w:t>
       </w:r>
     </w:p>
     <w:p>
@@ -1290,15 +1323,31 @@
           <w:rFonts w:ascii="Lucida Grande" w:eastAsia="Times New Roman" w:hAnsi="Lucida Grande" w:cs="Lucida Grande"/>
           <w:color w:val="333333"/>
         </w:rPr>
-        <w:t>especially</w:t>
-      </w:r>
-      <w:proofErr w:type="gramEnd"/>
-      <w:r>
-        <w:rPr>
-          <w:rFonts w:ascii="Lucida Grande" w:eastAsia="Times New Roman" w:hAnsi="Lucida Grande" w:cs="Lucida Grande"/>
-          <w:color w:val="333333"/>
-        </w:rPr>
-        <w:t xml:space="preserve"> when you will be fighting 4-5 of them</w:t>
+        <w:t>because</w:t>
+      </w:r>
+      <w:proofErr w:type="gramEnd"/>
+      <w:r>
+        <w:rPr>
+          <w:rFonts w:ascii="Lucida Grande" w:eastAsia="Times New Roman" w:hAnsi="Lucida Grande" w:cs="Lucida Grande"/>
+          <w:color w:val="333333"/>
+        </w:rPr>
+        <w:t xml:space="preserve"> by the time you reach level 100 you will be at TN - (-3) and </w:t>
+      </w:r>
+      <w:proofErr w:type="spellStart"/>
+      <w:r>
+        <w:rPr>
+          <w:rFonts w:ascii="Lucida Grande" w:eastAsia="Times New Roman" w:hAnsi="Lucida Grande" w:cs="Lucida Grande"/>
+          <w:color w:val="333333"/>
+        </w:rPr>
+        <w:t>thats</w:t>
+      </w:r>
+      <w:proofErr w:type="spellEnd"/>
+      <w:r>
+        <w:rPr>
+          <w:rFonts w:ascii="Lucida Grande" w:eastAsia="Times New Roman" w:hAnsi="Lucida Grande" w:cs="Lucida Grande"/>
+          <w:color w:val="333333"/>
+        </w:rPr>
+        <w:t xml:space="preserve"> not a thing</w:t>
       </w:r>
     </w:p>
     <w:p>
@@ -1316,9 +1365,32 @@
           <w:rFonts w:ascii="Lucida Grande" w:eastAsia="Times New Roman" w:hAnsi="Lucida Grande" w:cs="Lucida Grande"/>
           <w:color w:val="333333"/>
         </w:rPr>
-        <w:t>however</w:t>
-      </w:r>
-      <w:proofErr w:type="gramEnd"/>
+        <w:t>the</w:t>
+      </w:r>
+      <w:proofErr w:type="gramEnd"/>
+      <w:r>
+        <w:rPr>
+          <w:rFonts w:ascii="Lucida Grande" w:eastAsia="Times New Roman" w:hAnsi="Lucida Grande" w:cs="Lucida Grande"/>
+          <w:color w:val="333333"/>
+        </w:rPr>
+        <w:t xml:space="preserve"> </w:t>
+      </w:r>
+      <w:proofErr w:type="spellStart"/>
+      <w:r>
+        <w:rPr>
+          <w:rFonts w:ascii="Lucida Grande" w:eastAsia="Times New Roman" w:hAnsi="Lucida Grande" w:cs="Lucida Grande"/>
+          <w:color w:val="333333"/>
+        </w:rPr>
+        <w:t>enemys</w:t>
+      </w:r>
+      <w:proofErr w:type="spellEnd"/>
+      <w:r>
+        <w:rPr>
+          <w:rFonts w:ascii="Lucida Grande" w:eastAsia="Times New Roman" w:hAnsi="Lucida Grande" w:cs="Lucida Grande"/>
+          <w:color w:val="333333"/>
+        </w:rPr>
+        <w:t xml:space="preserve"> are really goddamn tough</w:t>
+      </w:r>
     </w:p>
     <w:p>
       <w:pPr>
@@ -1335,15 +1407,15 @@
           <w:rFonts w:ascii="Lucida Grande" w:eastAsia="Times New Roman" w:hAnsi="Lucida Grande" w:cs="Lucida Grande"/>
           <w:color w:val="333333"/>
         </w:rPr>
-        <w:t>because</w:t>
-      </w:r>
-      <w:proofErr w:type="gramEnd"/>
-      <w:r>
-        <w:rPr>
-          <w:rFonts w:ascii="Lucida Grande" w:eastAsia="Times New Roman" w:hAnsi="Lucida Grande" w:cs="Lucida Grande"/>
-          <w:color w:val="333333"/>
-        </w:rPr>
-        <w:t xml:space="preserve"> of the nature of the level up system</w:t>
+        <w:t>especially</w:t>
+      </w:r>
+      <w:proofErr w:type="gramEnd"/>
+      <w:r>
+        <w:rPr>
+          <w:rFonts w:ascii="Lucida Grande" w:eastAsia="Times New Roman" w:hAnsi="Lucida Grande" w:cs="Lucida Grande"/>
+          <w:color w:val="333333"/>
+        </w:rPr>
+        <w:t xml:space="preserve"> when you will be fighting 4-5 of them</w:t>
       </w:r>
     </w:p>
     <w:p>
@@ -1361,32 +1433,9 @@
           <w:rFonts w:ascii="Lucida Grande" w:eastAsia="Times New Roman" w:hAnsi="Lucida Grande" w:cs="Lucida Grande"/>
           <w:color w:val="333333"/>
         </w:rPr>
-        <w:t>and</w:t>
-      </w:r>
-      <w:proofErr w:type="gramEnd"/>
-      <w:r>
-        <w:rPr>
-          <w:rFonts w:ascii="Lucida Grande" w:eastAsia="Times New Roman" w:hAnsi="Lucida Grande" w:cs="Lucida Grande"/>
-          <w:color w:val="333333"/>
-        </w:rPr>
-        <w:t xml:space="preserve"> how little </w:t>
-      </w:r>
-      <w:proofErr w:type="spellStart"/>
-      <w:r>
-        <w:rPr>
-          <w:rFonts w:ascii="Lucida Grande" w:eastAsia="Times New Roman" w:hAnsi="Lucida Grande" w:cs="Lucida Grande"/>
-          <w:color w:val="333333"/>
-        </w:rPr>
-        <w:t>xp</w:t>
-      </w:r>
-      <w:proofErr w:type="spellEnd"/>
-      <w:r>
-        <w:rPr>
-          <w:rFonts w:ascii="Lucida Grande" w:eastAsia="Times New Roman" w:hAnsi="Lucida Grande" w:cs="Lucida Grande"/>
-          <w:color w:val="333333"/>
-        </w:rPr>
-        <w:t xml:space="preserve"> it takes to go up</w:t>
-      </w:r>
+        <w:t>however</w:t>
+      </w:r>
+      <w:proofErr w:type="gramEnd"/>
     </w:p>
     <w:p>
       <w:pPr>
@@ -1403,15 +1452,15 @@
           <w:rFonts w:ascii="Lucida Grande" w:eastAsia="Times New Roman" w:hAnsi="Lucida Grande" w:cs="Lucida Grande"/>
           <w:color w:val="333333"/>
         </w:rPr>
-        <w:t>it</w:t>
-      </w:r>
-      <w:proofErr w:type="gramEnd"/>
-      <w:r>
-        <w:rPr>
-          <w:rFonts w:ascii="Lucida Grande" w:eastAsia="Times New Roman" w:hAnsi="Lucida Grande" w:cs="Lucida Grande"/>
-          <w:color w:val="333333"/>
-        </w:rPr>
-        <w:t xml:space="preserve"> will be viable for now</w:t>
+        <w:t>because</w:t>
+      </w:r>
+      <w:proofErr w:type="gramEnd"/>
+      <w:r>
+        <w:rPr>
+          <w:rFonts w:ascii="Lucida Grande" w:eastAsia="Times New Roman" w:hAnsi="Lucida Grande" w:cs="Lucida Grande"/>
+          <w:color w:val="333333"/>
+        </w:rPr>
+        <w:t xml:space="preserve"> of the nature of the level up system</w:t>
       </w:r>
     </w:p>
     <w:p>
@@ -1429,6 +1478,74 @@
           <w:rFonts w:ascii="Lucida Grande" w:eastAsia="Times New Roman" w:hAnsi="Lucida Grande" w:cs="Lucida Grande"/>
           <w:color w:val="333333"/>
         </w:rPr>
+        <w:t>and</w:t>
+      </w:r>
+      <w:proofErr w:type="gramEnd"/>
+      <w:r>
+        <w:rPr>
+          <w:rFonts w:ascii="Lucida Grande" w:eastAsia="Times New Roman" w:hAnsi="Lucida Grande" w:cs="Lucida Grande"/>
+          <w:color w:val="333333"/>
+        </w:rPr>
+        <w:t xml:space="preserve"> how little </w:t>
+      </w:r>
+      <w:proofErr w:type="spellStart"/>
+      <w:r>
+        <w:rPr>
+          <w:rFonts w:ascii="Lucida Grande" w:eastAsia="Times New Roman" w:hAnsi="Lucida Grande" w:cs="Lucida Grande"/>
+          <w:color w:val="333333"/>
+        </w:rPr>
+        <w:t>xp</w:t>
+      </w:r>
+      <w:proofErr w:type="spellEnd"/>
+      <w:r>
+        <w:rPr>
+          <w:rFonts w:ascii="Lucida Grande" w:eastAsia="Times New Roman" w:hAnsi="Lucida Grande" w:cs="Lucida Grande"/>
+          <w:color w:val="333333"/>
+        </w:rPr>
+        <w:t xml:space="preserve"> it takes to go up</w:t>
+      </w:r>
+    </w:p>
+    <w:p>
+      <w:pPr>
+        <w:shd w:val="clear" w:color="auto" w:fill="FFFFFF"/>
+        <w:spacing w:line="210" w:lineRule="atLeast"/>
+        <w:rPr>
+          <w:rFonts w:ascii="Lucida Grande" w:eastAsia="Times New Roman" w:hAnsi="Lucida Grande" w:cs="Lucida Grande"/>
+          <w:color w:val="333333"/>
+        </w:rPr>
+      </w:pPr>
+      <w:proofErr w:type="gramStart"/>
+      <w:r>
+        <w:rPr>
+          <w:rFonts w:ascii="Lucida Grande" w:eastAsia="Times New Roman" w:hAnsi="Lucida Grande" w:cs="Lucida Grande"/>
+          <w:color w:val="333333"/>
+        </w:rPr>
+        <w:t>it</w:t>
+      </w:r>
+      <w:proofErr w:type="gramEnd"/>
+      <w:r>
+        <w:rPr>
+          <w:rFonts w:ascii="Lucida Grande" w:eastAsia="Times New Roman" w:hAnsi="Lucida Grande" w:cs="Lucida Grande"/>
+          <w:color w:val="333333"/>
+        </w:rPr>
+        <w:t xml:space="preserve"> will be viable for now</w:t>
+      </w:r>
+    </w:p>
+    <w:p>
+      <w:pPr>
+        <w:shd w:val="clear" w:color="auto" w:fill="FFFFFF"/>
+        <w:spacing w:line="210" w:lineRule="atLeast"/>
+        <w:rPr>
+          <w:rFonts w:ascii="Lucida Grande" w:eastAsia="Times New Roman" w:hAnsi="Lucida Grande" w:cs="Lucida Grande"/>
+          <w:color w:val="333333"/>
+        </w:rPr>
+      </w:pPr>
+      <w:proofErr w:type="gramStart"/>
+      <w:r>
+        <w:rPr>
+          <w:rFonts w:ascii="Lucida Grande" w:eastAsia="Times New Roman" w:hAnsi="Lucida Grande" w:cs="Lucida Grande"/>
+          <w:color w:val="333333"/>
+        </w:rPr>
         <w:t>until</w:t>
       </w:r>
       <w:proofErr w:type="gramEnd"/>
@@ -1549,7 +1666,15 @@
           <w:i/>
           <w:u w:val="single"/>
         </w:rPr>
-        <w:t>Auto Changes once every 10 levels</w:t>
+        <w:t>Auto Changes once every 25</w:t>
+      </w:r>
+      <w:r>
+        <w:rPr>
+          <w:b/>
+          <w:i/>
+          <w:u w:val="single"/>
+        </w:rPr>
+        <w:t xml:space="preserve"> levels</w:t>
       </w:r>
     </w:p>
     <w:p>

</xml_diff>